<commit_message>
update: dictionary & texts
</commit_message>
<xml_diff>
--- a/TEXT/F4/OAdams_EN_COURS/BENEVOLENCE_error_analysis.docx
+++ b/TEXT/F4/OAdams_EN_COURS/BENEVOLENCE_error_analysis.docx
@@ -163,216 +163,370 @@
               <w:rPr>
                 <w:noProof/>
               </w:rPr>
-              <w:t xml:space="preserve">in a narrow window (=extracted from context): the /l/ </w:t>
-            </w:r>
+              <w:t>in a narrow window (=extracted from context): the /l/ sounds like a good [z].</w:t>
+            </w:r>
+          </w:p>
+        </w:tc>
+      </w:tr>
+      <w:tr>
+        <w:tc>
+          <w:tcPr>
+            <w:tcW w:w="1005" w:type="dxa"/>
+          </w:tcPr>
+          <w:p>
+            <w:pPr>
+              <w:rPr>
+                <w:noProof/>
+              </w:rPr>
+            </w:pPr>
+            <w:r>
+              <w:rPr>
+                <w:noProof/>
+              </w:rPr>
+              <w:t>38.15</w:t>
+            </w:r>
+          </w:p>
+        </w:tc>
+        <w:tc>
+          <w:tcPr>
+            <w:tcW w:w="987" w:type="dxa"/>
+          </w:tcPr>
+          <w:p>
+            <w:pPr>
+              <w:rPr>
+                <w:noProof/>
+              </w:rPr>
+            </w:pPr>
+            <w:r>
+              <w:rPr>
+                <w:noProof/>
+              </w:rPr>
+              <w:t>mi˧</w:t>
+            </w:r>
+          </w:p>
+        </w:tc>
+        <w:tc>
+          <w:tcPr>
+            <w:tcW w:w="992" w:type="dxa"/>
+          </w:tcPr>
+          <w:p>
+            <w:pPr>
+              <w:rPr>
+                <w:noProof/>
+              </w:rPr>
+            </w:pPr>
+            <w:r>
+              <w:rPr>
+                <w:noProof/>
+              </w:rPr>
+              <w:t>ə˧mi˧</w:t>
+            </w:r>
+          </w:p>
+        </w:tc>
+        <w:tc>
+          <w:tcPr>
+            <w:tcW w:w="5942" w:type="dxa"/>
+          </w:tcPr>
+          <w:p>
+            <w:pPr>
+              <w:rPr>
+                <w:noProof/>
+              </w:rPr>
+            </w:pPr>
+            <w:r>
+              <w:rPr>
+                <w:noProof/>
+              </w:rPr>
+              <w:t>In this case, the /</w:t>
+            </w:r>
+            <w:r>
+              <w:rPr>
+                <w:noProof/>
+              </w:rPr>
+              <w:t>ə</w:t>
+            </w:r>
+            <w:r>
+              <w:rPr>
+                <w:noProof/>
+              </w:rPr>
+              <w:t>/ before /mi/ is short and inconspicuous. The [</w:t>
+            </w:r>
+            <w:r>
+              <w:rPr>
+                <w:rFonts w:ascii="Doulos SIL" w:hAnsi="Doulos SIL" w:cs="Doulos SIL"/>
+                <w:noProof/>
+              </w:rPr>
+              <w:t>ʔ</w:t>
+            </w:r>
+            <w:r>
+              <w:rPr>
+                <w:noProof/>
+              </w:rPr>
+              <w:t>ə</w:t>
+            </w:r>
+            <w:r>
+              <w:rPr>
+                <w:noProof/>
+              </w:rPr>
+              <w:t xml:space="preserve">] is not phonetically absent: it’s there, and seems not to hard to detect. The issue is one of classification. There is sometimes an excrescent vowel before a consonant: for instance, /mi/ realized as </w:t>
+            </w:r>
+            <w:r>
+              <w:rPr>
+                <w:noProof/>
+              </w:rPr>
+              <w:t>[</w:t>
+            </w:r>
+            <w:r>
+              <w:rPr>
+                <w:rFonts w:ascii="Doulos SIL" w:hAnsi="Doulos SIL" w:cs="Doulos SIL"/>
+                <w:noProof/>
+              </w:rPr>
+              <w:t>ʔ</w:t>
+            </w:r>
+            <w:r>
+              <w:rPr>
+                <w:noProof/>
+              </w:rPr>
+              <w:t>ə</w:t>
+            </w:r>
+            <w:r>
+              <w:rPr>
+                <w:noProof/>
+              </w:rPr>
+              <w:t>mi</w:t>
+            </w:r>
+            <w:r>
+              <w:rPr>
+                <w:noProof/>
+              </w:rPr>
+              <w:t>]</w:t>
+            </w:r>
+            <w:r>
+              <w:rPr>
+                <w:noProof/>
+              </w:rPr>
+              <w:t xml:space="preserve"> (the function being ‘resumptive’: to resume after pause, indicating that the pause was not a prosodic break/ that there is no discontinuity). So the acoustic model ‘learnt’ that these </w:t>
+            </w:r>
+            <w:r>
+              <w:rPr>
+                <w:noProof/>
+              </w:rPr>
+              <w:t>[</w:t>
+            </w:r>
+            <w:r>
+              <w:rPr>
+                <w:rFonts w:ascii="Doulos SIL" w:hAnsi="Doulos SIL" w:cs="Doulos SIL"/>
+                <w:noProof/>
+              </w:rPr>
+              <w:t>ʔ</w:t>
+            </w:r>
+            <w:r>
+              <w:rPr>
+                <w:noProof/>
+              </w:rPr>
+              <w:t>ə</w:t>
+            </w:r>
+            <w:r>
+              <w:rPr>
+                <w:noProof/>
+              </w:rPr>
+              <w:t>]</w:t>
+            </w:r>
+            <w:r>
+              <w:rPr>
+                <w:noProof/>
+              </w:rPr>
+              <w:t xml:space="preserve"> sometimes need to be overlooked (being nonphonemic). This is thus a difficult case of </w:t>
+            </w:r>
+            <w:r>
+              <w:rPr>
+                <w:i/>
+                <w:noProof/>
+              </w:rPr>
+              <w:t xml:space="preserve">phonetic </w:t>
+            </w:r>
+            <w:r>
+              <w:rPr>
+                <w:noProof/>
+              </w:rPr>
+              <w:t xml:space="preserve">overlap between (i) allophones of </w:t>
+            </w:r>
+            <w:r>
+              <w:rPr>
+                <w:noProof/>
+              </w:rPr>
+              <w:t>/</w:t>
+            </w:r>
+            <w:r>
+              <w:rPr>
+                <w:noProof/>
+              </w:rPr>
+              <w:t>ə</w:t>
+            </w:r>
+            <w:r>
+              <w:rPr>
+                <w:noProof/>
+              </w:rPr>
+              <w:t>/</w:t>
+            </w:r>
+            <w:r>
+              <w:rPr>
+                <w:noProof/>
+              </w:rPr>
+              <w:t xml:space="preserve"> and (ii) nonphonemic excrescent vowel playing a role in prosodic phrasing (prosodic “sticking plaster” indicating that a pause needs to be ‘cancelled’: that the pause is due to hesitation and is not to be interpreted as having emphatic or other function)</w:t>
+            </w:r>
+          </w:p>
+        </w:tc>
+      </w:tr>
+      <w:tr>
+        <w:tc>
+          <w:tcPr>
+            <w:tcW w:w="1005" w:type="dxa"/>
+          </w:tcPr>
+          <w:p>
+            <w:pPr>
+              <w:rPr>
+                <w:noProof/>
+              </w:rPr>
+            </w:pPr>
+          </w:p>
+        </w:tc>
+        <w:tc>
+          <w:tcPr>
+            <w:tcW w:w="987" w:type="dxa"/>
+          </w:tcPr>
+          <w:p>
+            <w:pPr>
+              <w:rPr>
+                <w:noProof/>
+              </w:rPr>
+            </w:pPr>
+          </w:p>
+        </w:tc>
+        <w:tc>
+          <w:tcPr>
+            <w:tcW w:w="992" w:type="dxa"/>
+          </w:tcPr>
+          <w:p>
+            <w:pPr>
+              <w:rPr>
+                <w:noProof/>
+              </w:rPr>
+            </w:pPr>
+          </w:p>
+        </w:tc>
+        <w:tc>
+          <w:tcPr>
+            <w:tcW w:w="5942" w:type="dxa"/>
+          </w:tcPr>
+          <w:p>
+            <w:pPr>
+              <w:rPr>
+                <w:noProof/>
+              </w:rPr>
+            </w:pPr>
+          </w:p>
+        </w:tc>
+      </w:tr>
+      <w:tr>
+        <w:tc>
+          <w:tcPr>
+            <w:tcW w:w="1005" w:type="dxa"/>
+          </w:tcPr>
+          <w:p>
+            <w:pPr>
+              <w:rPr>
+                <w:noProof/>
+              </w:rPr>
+            </w:pPr>
+          </w:p>
+        </w:tc>
+        <w:tc>
+          <w:tcPr>
+            <w:tcW w:w="987" w:type="dxa"/>
+          </w:tcPr>
+          <w:p>
+            <w:pPr>
+              <w:rPr>
+                <w:noProof/>
+              </w:rPr>
+            </w:pPr>
+          </w:p>
+        </w:tc>
+        <w:tc>
+          <w:tcPr>
+            <w:tcW w:w="992" w:type="dxa"/>
+          </w:tcPr>
+          <w:p>
+            <w:pPr>
+              <w:rPr>
+                <w:noProof/>
+              </w:rPr>
+            </w:pPr>
+          </w:p>
+        </w:tc>
+        <w:tc>
+          <w:tcPr>
+            <w:tcW w:w="5942" w:type="dxa"/>
+          </w:tcPr>
+          <w:p>
+            <w:pPr>
+              <w:rPr>
+                <w:noProof/>
+              </w:rPr>
+            </w:pPr>
+          </w:p>
+        </w:tc>
+      </w:tr>
+      <w:tr>
+        <w:tc>
+          <w:tcPr>
+            <w:tcW w:w="1005" w:type="dxa"/>
+          </w:tcPr>
+          <w:p>
+            <w:pPr>
+              <w:rPr>
+                <w:noProof/>
+              </w:rPr>
+            </w:pPr>
+          </w:p>
+        </w:tc>
+        <w:tc>
+          <w:tcPr>
+            <w:tcW w:w="987" w:type="dxa"/>
+          </w:tcPr>
+          <w:p>
+            <w:pPr>
+              <w:rPr>
+                <w:noProof/>
+              </w:rPr>
+            </w:pPr>
+          </w:p>
+        </w:tc>
+        <w:tc>
+          <w:tcPr>
+            <w:tcW w:w="992" w:type="dxa"/>
+          </w:tcPr>
+          <w:p>
+            <w:pPr>
+              <w:rPr>
+                <w:noProof/>
+              </w:rPr>
+            </w:pPr>
+          </w:p>
+        </w:tc>
+        <w:tc>
+          <w:tcPr>
+            <w:tcW w:w="5942" w:type="dxa"/>
+          </w:tcPr>
+          <w:p>
+            <w:pPr>
+              <w:rPr>
+                <w:noProof/>
+              </w:rPr>
+            </w:pPr>
             <w:bookmarkStart w:id="0" w:name="_GoBack"/>
             <w:bookmarkEnd w:id="0"/>
-            <w:r>
-              <w:rPr>
-                <w:noProof/>
-              </w:rPr>
-              <w:t>sounds like a good [z].</w:t>
-            </w:r>
-          </w:p>
-        </w:tc>
-      </w:tr>
-      <w:tr>
-        <w:tc>
-          <w:tcPr>
-            <w:tcW w:w="1005" w:type="dxa"/>
-          </w:tcPr>
-          <w:p>
-            <w:pPr>
-              <w:rPr>
-                <w:noProof/>
-              </w:rPr>
-            </w:pPr>
-          </w:p>
-        </w:tc>
-        <w:tc>
-          <w:tcPr>
-            <w:tcW w:w="987" w:type="dxa"/>
-          </w:tcPr>
-          <w:p>
-            <w:pPr>
-              <w:rPr>
-                <w:noProof/>
-              </w:rPr>
-            </w:pPr>
-          </w:p>
-        </w:tc>
-        <w:tc>
-          <w:tcPr>
-            <w:tcW w:w="992" w:type="dxa"/>
-          </w:tcPr>
-          <w:p>
-            <w:pPr>
-              <w:rPr>
-                <w:noProof/>
-              </w:rPr>
-            </w:pPr>
-          </w:p>
-        </w:tc>
-        <w:tc>
-          <w:tcPr>
-            <w:tcW w:w="5942" w:type="dxa"/>
-          </w:tcPr>
-          <w:p>
-            <w:pPr>
-              <w:rPr>
-                <w:noProof/>
-              </w:rPr>
-            </w:pPr>
-          </w:p>
-        </w:tc>
-      </w:tr>
-      <w:tr>
-        <w:tc>
-          <w:tcPr>
-            <w:tcW w:w="1005" w:type="dxa"/>
-          </w:tcPr>
-          <w:p>
-            <w:pPr>
-              <w:rPr>
-                <w:noProof/>
-              </w:rPr>
-            </w:pPr>
-          </w:p>
-        </w:tc>
-        <w:tc>
-          <w:tcPr>
-            <w:tcW w:w="987" w:type="dxa"/>
-          </w:tcPr>
-          <w:p>
-            <w:pPr>
-              <w:rPr>
-                <w:noProof/>
-              </w:rPr>
-            </w:pPr>
-          </w:p>
-        </w:tc>
-        <w:tc>
-          <w:tcPr>
-            <w:tcW w:w="992" w:type="dxa"/>
-          </w:tcPr>
-          <w:p>
-            <w:pPr>
-              <w:rPr>
-                <w:noProof/>
-              </w:rPr>
-            </w:pPr>
-          </w:p>
-        </w:tc>
-        <w:tc>
-          <w:tcPr>
-            <w:tcW w:w="5942" w:type="dxa"/>
-          </w:tcPr>
-          <w:p>
-            <w:pPr>
-              <w:rPr>
-                <w:noProof/>
-              </w:rPr>
-            </w:pPr>
-          </w:p>
-        </w:tc>
-      </w:tr>
-      <w:tr>
-        <w:tc>
-          <w:tcPr>
-            <w:tcW w:w="1005" w:type="dxa"/>
-          </w:tcPr>
-          <w:p>
-            <w:pPr>
-              <w:rPr>
-                <w:noProof/>
-              </w:rPr>
-            </w:pPr>
-          </w:p>
-        </w:tc>
-        <w:tc>
-          <w:tcPr>
-            <w:tcW w:w="987" w:type="dxa"/>
-          </w:tcPr>
-          <w:p>
-            <w:pPr>
-              <w:rPr>
-                <w:noProof/>
-              </w:rPr>
-            </w:pPr>
-          </w:p>
-        </w:tc>
-        <w:tc>
-          <w:tcPr>
-            <w:tcW w:w="992" w:type="dxa"/>
-          </w:tcPr>
-          <w:p>
-            <w:pPr>
-              <w:rPr>
-                <w:noProof/>
-              </w:rPr>
-            </w:pPr>
-          </w:p>
-        </w:tc>
-        <w:tc>
-          <w:tcPr>
-            <w:tcW w:w="5942" w:type="dxa"/>
-          </w:tcPr>
-          <w:p>
-            <w:pPr>
-              <w:rPr>
-                <w:noProof/>
-              </w:rPr>
-            </w:pPr>
-          </w:p>
-        </w:tc>
-      </w:tr>
-      <w:tr>
-        <w:tc>
-          <w:tcPr>
-            <w:tcW w:w="1005" w:type="dxa"/>
-          </w:tcPr>
-          <w:p>
-            <w:pPr>
-              <w:rPr>
-                <w:noProof/>
-              </w:rPr>
-            </w:pPr>
-          </w:p>
-        </w:tc>
-        <w:tc>
-          <w:tcPr>
-            <w:tcW w:w="987" w:type="dxa"/>
-          </w:tcPr>
-          <w:p>
-            <w:pPr>
-              <w:rPr>
-                <w:noProof/>
-              </w:rPr>
-            </w:pPr>
-          </w:p>
-        </w:tc>
-        <w:tc>
-          <w:tcPr>
-            <w:tcW w:w="992" w:type="dxa"/>
-          </w:tcPr>
-          <w:p>
-            <w:pPr>
-              <w:rPr>
-                <w:noProof/>
-              </w:rPr>
-            </w:pPr>
-          </w:p>
-        </w:tc>
-        <w:tc>
-          <w:tcPr>
-            <w:tcW w:w="5942" w:type="dxa"/>
-          </w:tcPr>
-          <w:p>
-            <w:pPr>
-              <w:rPr>
-                <w:noProof/>
-              </w:rPr>
-            </w:pPr>
           </w:p>
         </w:tc>
       </w:tr>

</xml_diff>